<commit_message>
Comments regarding reviewers 2 and 3.
</commit_message>
<xml_diff>
--- a/Reply-Letter.docx
+++ b/Reply-Letter.docx
@@ -192,106 +192,65 @@
       </w:pPr>
     </w:p>
     <w:p>
-      <w:pPr>
-        <w:rPr>
-          <w:lang w:val="en-US"/>
-        </w:rPr>
-      </w:pPr>
-      <w:r>
-        <w:rPr>
-          <w:lang w:val="en-US"/>
-        </w:rPr>
-        <w:t>Best Regards,</w:t>
-      </w:r>
-    </w:p>
-    <w:p>
-      <w:pPr>
-        <w:rPr>
-          <w:lang w:val="en-US"/>
-        </w:rPr>
-      </w:pPr>
-      <w:r>
-        <w:rPr>
-          <w:lang w:val="en-US"/>
-        </w:rPr>
+      <w:r>
+        <w:t xml:space="preserve">Best </w:t>
+      </w:r>
+      <w:proofErr w:type="spellStart"/>
+      <w:r>
+        <w:t>Regards</w:t>
+      </w:r>
+      <w:proofErr w:type="spellEnd"/>
+      <w:r>
+        <w:t>,</w:t>
+      </w:r>
+    </w:p>
+    <w:p>
+      <w:r>
         <w:t>Rodrigo de Oliveira</w:t>
       </w:r>
       <w:r>
-        <w:rPr>
-          <w:lang w:val="en-US"/>
-        </w:rPr>
         <w:t xml:space="preserve">, </w:t>
       </w:r>
       <w:r>
-        <w:rPr>
-          <w:lang w:val="en-US"/>
-        </w:rPr>
         <w:t>Lucas Co</w:t>
       </w:r>
       <w:r>
-        <w:rPr>
-          <w:lang w:val="en-US"/>
-        </w:rPr>
         <w:t>r</w:t>
       </w:r>
       <w:r>
-        <w:rPr>
-          <w:lang w:val="en-US"/>
-        </w:rPr>
         <w:t>deiro</w:t>
       </w:r>
       <w:r>
-        <w:rPr>
-          <w:lang w:val="en-US"/>
-        </w:rPr>
         <w:t xml:space="preserve">, Eddie </w:t>
       </w:r>
       <w:r>
-        <w:rPr>
-          <w:lang w:val="en-US"/>
-        </w:rPr>
         <w:t xml:space="preserve">de </w:t>
       </w:r>
       <w:r>
-        <w:rPr>
-          <w:lang w:val="en-US"/>
-        </w:rPr>
         <w:t>Lima</w:t>
       </w:r>
       <w:r>
-        <w:rPr>
-          <w:lang w:val="en-US"/>
-        </w:rPr>
-        <w:t xml:space="preserve"> </w:t>
-      </w:r>
-      <w:proofErr w:type="spellStart"/>
-      <w:r>
-        <w:rPr>
-          <w:lang w:val="en-US"/>
-        </w:rPr>
-        <w:t>Filho</w:t>
-      </w:r>
-      <w:proofErr w:type="spellEnd"/>
-      <w:r>
-        <w:rPr>
-          <w:lang w:val="en-US"/>
-        </w:rPr>
-        <w:t xml:space="preserve">, and </w:t>
-      </w:r>
-      <w:r>
-        <w:rPr>
-          <w:lang w:val="en-US"/>
-        </w:rPr>
+        <w:t xml:space="preserve"> Filho</w:t>
+      </w:r>
+      <w:r>
+        <w:t xml:space="preserve">, </w:t>
+      </w:r>
+      <w:proofErr w:type="spellStart"/>
+      <w:r>
+        <w:t>and</w:t>
+      </w:r>
+      <w:proofErr w:type="spellEnd"/>
+      <w:r>
+        <w:t xml:space="preserve"> </w:t>
+      </w:r>
+      <w:r>
         <w:t xml:space="preserve">Vicente de Lucena </w:t>
       </w:r>
-      <w:proofErr w:type="spellStart"/>
-      <w:r>
-        <w:rPr>
-          <w:lang w:val="en-US"/>
-        </w:rPr>
+      <w:proofErr w:type="gramStart"/>
+      <w:r>
         <w:t>Júnior</w:t>
       </w:r>
-      <w:proofErr w:type="spellEnd"/>
+      <w:proofErr w:type="gramEnd"/>
     </w:p>
     <w:p>
       <w:pPr>
@@ -307,39 +266,19 @@
       </w:r>
     </w:p>
     <w:p>
-      <w:pPr>
-        <w:rPr>
-          <w:lang w:val="en-US"/>
-        </w:rPr>
-      </w:pPr>
-      <w:r>
-        <w:rPr>
-          <w:lang w:val="en-US"/>
-        </w:rPr>
+      <w:r>
         <w:t xml:space="preserve">E-mail: </w:t>
       </w:r>
       <w:r>
-        <w:rPr>
-          <w:lang w:val="en-US"/>
-        </w:rPr>
         <w:t>rodrigo</w:t>
       </w:r>
       <w:r>
-        <w:rPr>
-          <w:lang w:val="en-US"/>
-        </w:rPr>
         <w:t>@</w:t>
       </w:r>
       <w:r>
-        <w:rPr>
-          <w:lang w:val="en-US"/>
-        </w:rPr>
         <w:t>dcc.</w:t>
       </w:r>
       <w:r>
-        <w:rPr>
-          <w:lang w:val="en-US"/>
-        </w:rPr>
         <w:t>ufam.edu.br</w:t>
       </w:r>
     </w:p>
@@ -1222,7 +1161,6 @@
       <w:r>
         <w:rPr>
           <w:rFonts w:cs="Arial"/>
-          <w:lang w:val="en-US"/>
         </w:rPr>
         <w:t xml:space="preserve">• </w:t>
       </w:r>
@@ -1230,7 +1168,6 @@
       <w:r>
         <w:rPr>
           <w:rFonts w:cs="Arial"/>
-          <w:lang w:val="en-US"/>
         </w:rPr>
         <w:t>Nezan</w:t>
       </w:r>
@@ -1238,7 +1175,6 @@
       <w:r>
         <w:rPr>
           <w:rFonts w:cs="Arial"/>
-          <w:lang w:val="en-US"/>
         </w:rPr>
         <w:t xml:space="preserve"> J, </w:t>
       </w:r>
@@ -1246,7 +1182,6 @@
       <w:r>
         <w:rPr>
           <w:rFonts w:cs="Arial"/>
-          <w:lang w:val="en-US"/>
         </w:rPr>
         <w:t>Siret</w:t>
       </w:r>
@@ -1254,7 +1189,6 @@
       <w:r>
         <w:rPr>
           <w:rFonts w:cs="Arial"/>
-          <w:lang w:val="en-US"/>
         </w:rPr>
         <w:t xml:space="preserve"> N, </w:t>
       </w:r>
@@ -1262,7 +1196,6 @@
       <w:r>
         <w:rPr>
           <w:rFonts w:cs="Arial"/>
-          <w:lang w:val="en-US"/>
         </w:rPr>
         <w:t>Wipliez</w:t>
       </w:r>
@@ -1270,7 +1203,6 @@
       <w:r>
         <w:rPr>
           <w:rFonts w:cs="Arial"/>
-          <w:lang w:val="en-US"/>
         </w:rPr>
         <w:t xml:space="preserve"> M, Palumbo F., </w:t>
       </w:r>
@@ -1278,7 +1210,6 @@
       <w:r>
         <w:rPr>
           <w:rFonts w:cs="Arial"/>
-          <w:lang w:val="en-US"/>
         </w:rPr>
         <w:t>Raffo</w:t>
       </w:r>
@@ -1286,7 +1217,6 @@
       <w:r>
         <w:rPr>
           <w:rFonts w:cs="Arial"/>
-          <w:lang w:val="en-US"/>
         </w:rPr>
         <w:t xml:space="preserve"> L (2012). </w:t>
       </w:r>
@@ -2448,7 +2378,6 @@
       <w:r>
         <w:rPr>
           <w:rFonts w:cs="Arial"/>
-          <w:lang w:val="en-US"/>
         </w:rPr>
         <w:t xml:space="preserve">• </w:t>
       </w:r>
@@ -2456,7 +2385,6 @@
       <w:r>
         <w:rPr>
           <w:rFonts w:cs="Arial"/>
-          <w:lang w:val="en-US"/>
         </w:rPr>
         <w:t>Nezan</w:t>
       </w:r>
@@ -2464,7 +2392,6 @@
       <w:r>
         <w:rPr>
           <w:rFonts w:cs="Arial"/>
-          <w:lang w:val="en-US"/>
         </w:rPr>
         <w:t xml:space="preserve"> J, </w:t>
       </w:r>
@@ -2472,7 +2399,6 @@
       <w:r>
         <w:rPr>
           <w:rFonts w:cs="Arial"/>
-          <w:lang w:val="en-US"/>
         </w:rPr>
         <w:t>Siret</w:t>
       </w:r>
@@ -2480,7 +2406,6 @@
       <w:r>
         <w:rPr>
           <w:rFonts w:cs="Arial"/>
-          <w:lang w:val="en-US"/>
         </w:rPr>
         <w:t xml:space="preserve"> N, </w:t>
       </w:r>
@@ -2488,7 +2413,6 @@
       <w:r>
         <w:rPr>
           <w:rFonts w:cs="Arial"/>
-          <w:lang w:val="en-US"/>
         </w:rPr>
         <w:t>Wipliez</w:t>
       </w:r>
@@ -2496,7 +2420,6 @@
       <w:r>
         <w:rPr>
           <w:rFonts w:cs="Arial"/>
-          <w:lang w:val="en-US"/>
         </w:rPr>
         <w:t xml:space="preserve"> M, Palumbo F., </w:t>
       </w:r>
@@ -2504,7 +2427,6 @@
       <w:r>
         <w:rPr>
           <w:rFonts w:cs="Arial"/>
-          <w:lang w:val="en-US"/>
         </w:rPr>
         <w:t>Raffo</w:t>
       </w:r>
@@ -2512,7 +2434,6 @@
       <w:r>
         <w:rPr>
           <w:rFonts w:cs="Arial"/>
-          <w:lang w:val="en-US"/>
         </w:rPr>
         <w:t xml:space="preserve"> L (2012). </w:t>
       </w:r>
@@ -3428,30 +3349,1765 @@
       <w:pPr>
         <w:jc w:val="both"/>
         <w:rPr>
-          <w:lang w:val="en-US"/>
-        </w:rPr>
-      </w:pPr>
-    </w:p>
-    <w:p>
-      <w:pPr>
-        <w:jc w:val="both"/>
-        <w:rPr>
-          <w:lang w:val="en-US"/>
-        </w:rPr>
-      </w:pPr>
-    </w:p>
-    <w:p>
-      <w:pPr>
-        <w:jc w:val="both"/>
-        <w:rPr>
-          <w:lang w:val="en-US"/>
-        </w:rPr>
-      </w:pPr>
-      <w:r>
+          <w:rFonts w:ascii="Arial" w:hAnsi="Arial" w:cs="Arial"/>
+          <w:sz w:val="21"/>
+          <w:szCs w:val="21"/>
+          <w:lang w:val="en-US"/>
+        </w:rPr>
+      </w:pPr>
+    </w:p>
+    <w:p>
+      <w:pPr>
+        <w:jc w:val="both"/>
         <w:rPr>
           <w:b/>
           <w:lang w:val="en-US"/>
         </w:rPr>
+      </w:pPr>
+      <w:r>
+        <w:rPr>
+          <w:b/>
+          <w:lang w:val="en-US"/>
+        </w:rPr>
+        <w:t>Response</w:t>
+      </w:r>
+      <w:r>
+        <w:rPr>
+          <w:b/>
+          <w:lang w:val="en-US"/>
+        </w:rPr>
+        <w:t>s to the comments of Reviewer #2</w:t>
+      </w:r>
+    </w:p>
+    <w:p>
+      <w:pPr>
+        <w:autoSpaceDE w:val="0"/>
+        <w:autoSpaceDN w:val="0"/>
+        <w:adjustRightInd w:val="0"/>
+        <w:spacing w:after="0" w:line="240" w:lineRule="auto"/>
+        <w:rPr>
+          <w:rFonts w:cs="Arial"/>
+          <w:lang w:val="en-US"/>
+        </w:rPr>
+      </w:pPr>
+      <w:r>
+        <w:rPr>
+          <w:rFonts w:cs="Arial"/>
+          <w:lang w:val="en-US"/>
+        </w:rPr>
+        <w:t>The paper is easy to understand and the proposed method is technically sound. I however had difficulties understanding what is the scientific novelty of the work as using part of a communication channel (DTV in</w:t>
+      </w:r>
+      <w:r>
+        <w:rPr>
+          <w:rFonts w:cs="Arial"/>
+          <w:lang w:val="en-US"/>
+        </w:rPr>
+        <w:t xml:space="preserve"> </w:t>
+      </w:r>
+      <w:r>
+        <w:rPr>
+          <w:rFonts w:cs="Arial"/>
+          <w:lang w:val="en-US"/>
+        </w:rPr>
+        <w:t>this case) to achieve software update at the receiver's end does not sound a real research question, but an</w:t>
+      </w:r>
+      <w:r>
+        <w:rPr>
+          <w:rFonts w:cs="Arial"/>
+          <w:lang w:val="en-US"/>
+        </w:rPr>
+        <w:t xml:space="preserve"> </w:t>
+      </w:r>
+      <w:r>
+        <w:rPr>
+          <w:rFonts w:cs="Arial"/>
+          <w:lang w:val="en-US"/>
+        </w:rPr>
+        <w:t>engineering issue. The way how the reconfiguration information is embedded in the DTV signal is naive in</w:t>
+      </w:r>
+      <w:r>
+        <w:rPr>
+          <w:rFonts w:cs="Arial"/>
+          <w:lang w:val="en-US"/>
+        </w:rPr>
+        <w:t xml:space="preserve"> </w:t>
+      </w:r>
+      <w:r>
+        <w:rPr>
+          <w:rFonts w:cs="Arial"/>
+          <w:lang w:val="en-US"/>
+        </w:rPr>
+        <w:t xml:space="preserve">that it is merely mixed </w:t>
+      </w:r>
+      <w:r>
+        <w:rPr>
+          <w:rFonts w:cs="Arial"/>
+          <w:lang w:val="en-US"/>
+        </w:rPr>
+        <w:lastRenderedPageBreak/>
+        <w:t>with other signals via time sharing. The syntax of the data transmitted and the step</w:t>
+      </w:r>
+      <w:r>
+        <w:rPr>
+          <w:rFonts w:cs="Arial"/>
+          <w:lang w:val="en-US"/>
+        </w:rPr>
+        <w:t xml:space="preserve">s </w:t>
+      </w:r>
+      <w:r>
+        <w:rPr>
+          <w:rFonts w:cs="Arial"/>
+          <w:lang w:val="en-US"/>
+        </w:rPr>
+        <w:t>of the processes involved are so detailed that they look very arbitrary and unnecessary as</w:t>
+      </w:r>
+      <w:r>
+        <w:rPr>
+          <w:rFonts w:cs="Arial"/>
+          <w:lang w:val="en-US"/>
+        </w:rPr>
+        <w:t xml:space="preserve"> </w:t>
+      </w:r>
+      <w:r>
+        <w:rPr>
+          <w:rFonts w:cs="Arial"/>
+          <w:lang w:val="en-US"/>
+        </w:rPr>
+        <w:t>a research</w:t>
+      </w:r>
+    </w:p>
+    <w:p>
+      <w:pPr>
+        <w:autoSpaceDE w:val="0"/>
+        <w:autoSpaceDN w:val="0"/>
+        <w:adjustRightInd w:val="0"/>
+        <w:spacing w:after="0" w:line="240" w:lineRule="auto"/>
+        <w:rPr>
+          <w:rFonts w:cs="Arial"/>
+          <w:lang w:val="en-US"/>
+        </w:rPr>
+      </w:pPr>
+      <w:proofErr w:type="gramStart"/>
+      <w:r>
+        <w:rPr>
+          <w:rFonts w:cs="Arial"/>
+          <w:lang w:val="en-US"/>
+        </w:rPr>
+        <w:t>paper</w:t>
+      </w:r>
+      <w:proofErr w:type="gramEnd"/>
+      <w:r>
+        <w:rPr>
+          <w:rFonts w:cs="Arial"/>
+          <w:lang w:val="en-US"/>
+        </w:rPr>
+        <w:t xml:space="preserve"> the main focus should be a novel technical concept </w:t>
+      </w:r>
+      <w:r>
+        <w:rPr>
+          <w:rFonts w:cs="Arial"/>
+          <w:lang w:val="en-US"/>
+        </w:rPr>
+        <w:t xml:space="preserve">and a proof of concept but this </w:t>
+      </w:r>
+      <w:r>
+        <w:rPr>
+          <w:rFonts w:cs="Arial"/>
+          <w:lang w:val="en-US"/>
+        </w:rPr>
+        <w:t>paper seems to</w:t>
+      </w:r>
+      <w:r>
+        <w:rPr>
+          <w:rFonts w:cs="Arial"/>
+          <w:lang w:val="en-US"/>
+        </w:rPr>
+        <w:t xml:space="preserve"> </w:t>
+      </w:r>
+      <w:r>
+        <w:rPr>
+          <w:rFonts w:cs="Arial"/>
+          <w:lang w:val="en-US"/>
+        </w:rPr>
+        <w:t>have just the latter.</w:t>
+      </w:r>
+    </w:p>
+    <w:p>
+      <w:pPr>
+        <w:jc w:val="both"/>
+        <w:rPr>
+          <w:color w:val="FF0000"/>
+          <w:lang w:val="en-US"/>
+        </w:rPr>
+      </w:pPr>
+      <w:r>
+        <w:rPr>
+          <w:b/>
+          <w:color w:val="FF0000"/>
+          <w:lang w:val="en-US"/>
+        </w:rPr>
+        <w:t>Response:</w:t>
+      </w:r>
+      <w:r>
+        <w:rPr>
+          <w:color w:val="FF0000"/>
+          <w:lang w:val="en-US"/>
+        </w:rPr>
+        <w:t xml:space="preserve"> As far as we know, there is no similar proposal for updating hardware modules through the digital TV signal, nor a specific methodology for their encapsulation and signaling. Besides, the use of data streaming through private sections was not arbitrarily chosen. Indeed, there was a study concerning</w:t>
+      </w:r>
+      <w:r>
+        <w:rPr>
+          <w:color w:val="FF0000"/>
+          <w:lang w:val="en-US"/>
+        </w:rPr>
+        <w:t xml:space="preserve"> this matter, which was added to</w:t>
+      </w:r>
+      <w:r>
+        <w:rPr>
+          <w:color w:val="FF0000"/>
+          <w:lang w:val="en-US"/>
+        </w:rPr>
+        <w:t xml:space="preserve"> a new section V.A, in such a way that the most suitable</w:t>
+      </w:r>
+      <w:r>
+        <w:rPr>
+          <w:color w:val="FF0000"/>
+          <w:lang w:val="en-US"/>
+        </w:rPr>
+        <w:t xml:space="preserve"> methodology, considering simplicity and required flexibility, was chosen and further developed. </w:t>
+      </w:r>
+      <w:r>
+        <w:rPr>
+          <w:color w:val="FF0000"/>
+          <w:lang w:val="en-US"/>
+        </w:rPr>
+        <w:t xml:space="preserve"> </w:t>
+      </w:r>
+      <w:r>
+        <w:rPr>
+          <w:color w:val="FF0000"/>
+          <w:lang w:val="en-US"/>
+        </w:rPr>
+        <w:t xml:space="preserve">The detailed description was provided aiming </w:t>
+      </w:r>
+      <w:r>
+        <w:rPr>
+          <w:color w:val="FF0000"/>
+          <w:lang w:val="en-US"/>
+        </w:rPr>
+        <w:t>at</w:t>
+      </w:r>
+      <w:r>
+        <w:rPr>
+          <w:color w:val="FF0000"/>
+          <w:lang w:val="en-US"/>
+        </w:rPr>
+        <w:t xml:space="preserve"> easy reproduction of </w:t>
+      </w:r>
+      <w:r>
+        <w:rPr>
+          <w:color w:val="FF0000"/>
+          <w:lang w:val="en-US"/>
+        </w:rPr>
+        <w:t>the current research.</w:t>
+      </w:r>
+    </w:p>
+    <w:p>
+      <w:pPr>
+        <w:jc w:val="both"/>
+        <w:rPr>
+          <w:lang w:val="en-US"/>
+        </w:rPr>
+      </w:pPr>
+    </w:p>
+    <w:p>
+      <w:pPr>
+        <w:autoSpaceDE w:val="0"/>
+        <w:autoSpaceDN w:val="0"/>
+        <w:adjustRightInd w:val="0"/>
+        <w:spacing w:after="0" w:line="240" w:lineRule="auto"/>
+        <w:jc w:val="both"/>
+        <w:rPr>
+          <w:rFonts w:cs="Arial"/>
+          <w:lang w:val="en-US"/>
+        </w:rPr>
+      </w:pPr>
+      <w:r>
+        <w:rPr>
+          <w:rFonts w:cs="Arial"/>
+          <w:lang w:val="en-US"/>
+        </w:rPr>
+        <w:t>Another less relevant (for the proposed application) but very important (for ANY actual real applications of the</w:t>
+      </w:r>
+      <w:r>
+        <w:rPr>
+          <w:rFonts w:cs="Arial"/>
+          <w:lang w:val="en-US"/>
+        </w:rPr>
+        <w:t xml:space="preserve"> </w:t>
+      </w:r>
+      <w:r>
+        <w:rPr>
+          <w:rFonts w:cs="Arial"/>
+          <w:lang w:val="en-US"/>
+        </w:rPr>
+        <w:t>proposed technique) is the implications of the proposed approach on systems security. What the proposed</w:t>
+      </w:r>
+      <w:r>
+        <w:rPr>
+          <w:rFonts w:cs="Arial"/>
+          <w:lang w:val="en-US"/>
+        </w:rPr>
+        <w:t xml:space="preserve"> </w:t>
+      </w:r>
+      <w:r>
+        <w:rPr>
+          <w:rFonts w:cs="Arial"/>
+          <w:lang w:val="en-US"/>
+        </w:rPr>
+        <w:t>method allows is basically remote and automatic update of FGPA hardware (similar to automated software</w:t>
+      </w:r>
+      <w:r>
+        <w:rPr>
+          <w:rFonts w:cs="Arial"/>
+          <w:lang w:val="en-US"/>
+        </w:rPr>
+        <w:t xml:space="preserve"> </w:t>
+      </w:r>
+      <w:r>
+        <w:rPr>
+          <w:rFonts w:cs="Arial"/>
+          <w:lang w:val="en-US"/>
+        </w:rPr>
+        <w:t>code update in agile software engineering context), but if this can be done in such a transparent manner and</w:t>
+      </w:r>
+      <w:r>
+        <w:rPr>
+          <w:rFonts w:cs="Arial"/>
+          <w:lang w:val="en-US"/>
+        </w:rPr>
+        <w:t xml:space="preserve"> </w:t>
+      </w:r>
+      <w:r>
+        <w:rPr>
+          <w:rFonts w:cs="Arial"/>
+          <w:lang w:val="en-US"/>
+        </w:rPr>
+        <w:t>without a careful security</w:t>
+      </w:r>
+      <w:r>
+        <w:rPr>
+          <w:rFonts w:cs="Arial"/>
+          <w:lang w:val="en-US"/>
+        </w:rPr>
+        <w:t>-</w:t>
+      </w:r>
+      <w:r>
+        <w:rPr>
+          <w:rFonts w:cs="Arial"/>
+          <w:lang w:val="en-US"/>
+        </w:rPr>
+        <w:t>by</w:t>
+      </w:r>
+      <w:r>
+        <w:rPr>
+          <w:rFonts w:cs="Arial"/>
+          <w:lang w:val="en-US"/>
+        </w:rPr>
+        <w:t>-</w:t>
+      </w:r>
+      <w:r>
+        <w:rPr>
+          <w:rFonts w:cs="Arial"/>
+          <w:lang w:val="en-US"/>
+        </w:rPr>
+        <w:t>design</w:t>
+      </w:r>
+      <w:r>
+        <w:rPr>
+          <w:rFonts w:cs="Arial"/>
+          <w:lang w:val="en-US"/>
+        </w:rPr>
+        <w:t xml:space="preserve"> </w:t>
+      </w:r>
+      <w:r>
+        <w:rPr>
+          <w:rFonts w:cs="Arial"/>
+          <w:lang w:val="en-US"/>
+        </w:rPr>
+        <w:t>approach, the technique will lead to easy attacks to hardware devices via</w:t>
+      </w:r>
+      <w:r>
+        <w:rPr>
+          <w:rFonts w:cs="Arial"/>
+          <w:lang w:val="en-US"/>
+        </w:rPr>
+        <w:t xml:space="preserve"> </w:t>
+      </w:r>
+      <w:r>
+        <w:rPr>
+          <w:rFonts w:cs="Arial"/>
+          <w:lang w:val="en-US"/>
+        </w:rPr>
+        <w:t>the air which could cause large</w:t>
+      </w:r>
+      <w:r>
+        <w:rPr>
+          <w:rFonts w:cs="Arial"/>
+          <w:lang w:val="en-US"/>
+        </w:rPr>
+        <w:t>-</w:t>
+      </w:r>
+      <w:r>
+        <w:rPr>
+          <w:rFonts w:cs="Arial"/>
+          <w:lang w:val="en-US"/>
+        </w:rPr>
+        <w:t>scale</w:t>
+      </w:r>
+      <w:r>
+        <w:rPr>
+          <w:rFonts w:cs="Arial"/>
+          <w:lang w:val="en-US"/>
+        </w:rPr>
+        <w:t xml:space="preserve"> </w:t>
+      </w:r>
+      <w:r>
+        <w:rPr>
+          <w:rFonts w:cs="Arial"/>
+          <w:lang w:val="en-US"/>
+        </w:rPr>
+        <w:t>system failure. While security is not a main concern of the paper, at</w:t>
+      </w:r>
+      <w:r>
+        <w:rPr>
+          <w:rFonts w:cs="Arial"/>
+          <w:lang w:val="en-US"/>
+        </w:rPr>
+        <w:t xml:space="preserve"> </w:t>
+      </w:r>
+      <w:r>
+        <w:rPr>
+          <w:rFonts w:cs="Arial"/>
+          <w:lang w:val="en-US"/>
+        </w:rPr>
+        <w:t>least this should be discussed and the processes and data syntax should reserve some space for adding</w:t>
+      </w:r>
+      <w:r>
+        <w:rPr>
+          <w:rFonts w:cs="Arial"/>
+          <w:lang w:val="en-US"/>
+        </w:rPr>
+        <w:t xml:space="preserve"> </w:t>
+      </w:r>
+      <w:r>
+        <w:rPr>
+          <w:rFonts w:cs="Arial"/>
+          <w:lang w:val="en-US"/>
+        </w:rPr>
+        <w:t>security into the overall solution.</w:t>
+      </w:r>
+    </w:p>
+    <w:p>
+      <w:pPr>
+        <w:autoSpaceDE w:val="0"/>
+        <w:autoSpaceDN w:val="0"/>
+        <w:adjustRightInd w:val="0"/>
+        <w:spacing w:after="0" w:line="240" w:lineRule="auto"/>
+        <w:jc w:val="both"/>
+        <w:rPr>
+          <w:rFonts w:cs="Arial"/>
+          <w:lang w:val="en-US"/>
+        </w:rPr>
+      </w:pPr>
+    </w:p>
+    <w:p>
+      <w:pPr>
+        <w:autoSpaceDE w:val="0"/>
+        <w:autoSpaceDN w:val="0"/>
+        <w:adjustRightInd w:val="0"/>
+        <w:spacing w:after="0" w:line="240" w:lineRule="auto"/>
+        <w:jc w:val="both"/>
+        <w:rPr>
+          <w:rFonts w:cs="Arial"/>
+          <w:lang w:val="en-US"/>
+        </w:rPr>
+      </w:pPr>
+      <w:r>
+        <w:rPr>
+          <w:rFonts w:cs="Arial"/>
+          <w:lang w:val="en-US"/>
+        </w:rPr>
+        <w:t>Because of the above comments I cannot recommend this paper for acceptance. The authors may consider</w:t>
+      </w:r>
+      <w:r>
+        <w:rPr>
+          <w:rFonts w:cs="Arial"/>
+          <w:lang w:val="en-US"/>
+        </w:rPr>
+        <w:t xml:space="preserve"> </w:t>
+      </w:r>
+      <w:r>
+        <w:rPr>
+          <w:rFonts w:cs="Arial"/>
+          <w:lang w:val="en-US"/>
+        </w:rPr>
+        <w:t>resubmitting their paper to a more practitioner</w:t>
+      </w:r>
+      <w:r>
+        <w:rPr>
+          <w:rFonts w:cs="Arial"/>
+          <w:lang w:val="en-US"/>
+        </w:rPr>
+        <w:t>-</w:t>
+      </w:r>
+      <w:r>
+        <w:rPr>
+          <w:rFonts w:cs="Arial"/>
+          <w:lang w:val="en-US"/>
+        </w:rPr>
+        <w:t>oriented</w:t>
+      </w:r>
+      <w:r>
+        <w:rPr>
+          <w:rFonts w:cs="Arial"/>
+          <w:lang w:val="en-US"/>
+        </w:rPr>
+        <w:t xml:space="preserve"> </w:t>
+      </w:r>
+      <w:proofErr w:type="spellStart"/>
+      <w:r>
+        <w:rPr>
+          <w:rFonts w:cs="Arial"/>
+          <w:lang w:val="en-US"/>
+        </w:rPr>
+        <w:t>venu</w:t>
+      </w:r>
+      <w:proofErr w:type="spellEnd"/>
+      <w:r>
+        <w:rPr>
+          <w:rFonts w:cs="Arial"/>
+          <w:lang w:val="en-US"/>
+        </w:rPr>
+        <w:t xml:space="preserve"> such as a conference focusing on</w:t>
+      </w:r>
+      <w:r>
+        <w:rPr>
+          <w:rFonts w:cs="Arial"/>
+          <w:lang w:val="en-US"/>
+        </w:rPr>
+        <w:t xml:space="preserve"> </w:t>
+      </w:r>
+      <w:r>
+        <w:rPr>
+          <w:rFonts w:cs="Arial"/>
+          <w:lang w:val="en-US"/>
+        </w:rPr>
+        <w:t>implementation aspects of DTV and hardware design for possible publication.</w:t>
+      </w:r>
+    </w:p>
+    <w:p>
+      <w:pPr>
+        <w:autoSpaceDE w:val="0"/>
+        <w:autoSpaceDN w:val="0"/>
+        <w:adjustRightInd w:val="0"/>
+        <w:spacing w:after="0" w:line="240" w:lineRule="auto"/>
+        <w:jc w:val="both"/>
+        <w:rPr>
+          <w:rFonts w:cs="Arial"/>
+          <w:lang w:val="en-US"/>
+        </w:rPr>
+      </w:pPr>
+    </w:p>
+    <w:p>
+      <w:pPr>
+        <w:jc w:val="both"/>
+        <w:rPr>
+          <w:color w:val="FF0000"/>
+          <w:lang w:val="en-US"/>
+        </w:rPr>
+      </w:pPr>
+      <w:r>
+        <w:rPr>
+          <w:b/>
+          <w:color w:val="FF0000"/>
+          <w:lang w:val="en-US"/>
+        </w:rPr>
+        <w:t>Response:</w:t>
+      </w:r>
+      <w:r>
+        <w:rPr>
+          <w:color w:val="FF0000"/>
+          <w:lang w:val="en-US"/>
+        </w:rPr>
+        <w:t xml:space="preserve"> Indeed, security is not the focus of the current paper. The main goals were to prove the feasibility of such an approach and also provide a complete and consistent framework, which could be readily used and further extended. However, security tools </w:t>
+      </w:r>
+      <w:r>
+        <w:rPr>
+          <w:color w:val="FF0000"/>
+          <w:lang w:val="en-US"/>
+        </w:rPr>
+        <w:t>can</w:t>
+      </w:r>
+      <w:r>
+        <w:rPr>
+          <w:color w:val="FF0000"/>
+          <w:lang w:val="en-US"/>
+        </w:rPr>
+        <w:t xml:space="preserve"> be added to the host system and </w:t>
+      </w:r>
+      <w:r>
+        <w:rPr>
+          <w:color w:val="FF0000"/>
+          <w:lang w:val="en-US"/>
+        </w:rPr>
+        <w:t>some space, regarding SI, reserved for security information</w:t>
+      </w:r>
+      <w:r>
+        <w:rPr>
+          <w:color w:val="FF0000"/>
+          <w:lang w:val="en-US"/>
+        </w:rPr>
+        <w:t>.</w:t>
+      </w:r>
+      <w:r>
+        <w:rPr>
+          <w:color w:val="FF0000"/>
+          <w:lang w:val="en-US"/>
+        </w:rPr>
+        <w:t xml:space="preserve"> </w:t>
+      </w:r>
+      <w:r>
+        <w:rPr>
+          <w:color w:val="FF0000"/>
+          <w:lang w:val="en-US"/>
+        </w:rPr>
+        <w:t>It was</w:t>
+      </w:r>
+      <w:r>
+        <w:rPr>
+          <w:color w:val="FF0000"/>
+          <w:lang w:val="en-US"/>
+        </w:rPr>
+        <w:t xml:space="preserve"> briefly</w:t>
+      </w:r>
+      <w:r>
+        <w:rPr>
+          <w:color w:val="FF0000"/>
+          <w:lang w:val="en-US"/>
+        </w:rPr>
+        <w:t xml:space="preserve"> discussed in </w:t>
+      </w:r>
+      <w:r>
+        <w:rPr>
+          <w:color w:val="FF0000"/>
+          <w:lang w:val="en-US"/>
+        </w:rPr>
+        <w:t>section V.D</w:t>
+      </w:r>
+      <w:r>
+        <w:rPr>
+          <w:color w:val="FF0000"/>
+          <w:lang w:val="en-US"/>
+        </w:rPr>
+        <w:t>.</w:t>
+      </w:r>
+    </w:p>
+    <w:p>
+      <w:pPr>
+        <w:autoSpaceDE w:val="0"/>
+        <w:autoSpaceDN w:val="0"/>
+        <w:adjustRightInd w:val="0"/>
+        <w:spacing w:after="0" w:line="240" w:lineRule="auto"/>
+        <w:jc w:val="both"/>
+        <w:rPr>
+          <w:rFonts w:cs="Arial"/>
+          <w:lang w:val="en-US"/>
+        </w:rPr>
+      </w:pPr>
+    </w:p>
+    <w:p>
+      <w:pPr>
+        <w:jc w:val="both"/>
+        <w:rPr>
+          <w:b/>
+          <w:lang w:val="en-US"/>
+        </w:rPr>
+      </w:pPr>
+      <w:r>
+        <w:rPr>
+          <w:b/>
+          <w:lang w:val="en-US"/>
+        </w:rPr>
+        <w:t>Response</w:t>
+      </w:r>
+      <w:r>
+        <w:rPr>
+          <w:b/>
+          <w:lang w:val="en-US"/>
+        </w:rPr>
+        <w:t>s to the comments of Reviewer #3</w:t>
+      </w:r>
+    </w:p>
+    <w:p>
+      <w:pPr>
+        <w:autoSpaceDE w:val="0"/>
+        <w:autoSpaceDN w:val="0"/>
+        <w:adjustRightInd w:val="0"/>
+        <w:spacing w:after="0" w:line="240" w:lineRule="auto"/>
+        <w:jc w:val="both"/>
+        <w:rPr>
+          <w:rFonts w:cs="Arial"/>
+          <w:lang w:val="en-US"/>
+        </w:rPr>
+      </w:pPr>
+      <w:r>
+        <w:rPr>
+          <w:rFonts w:cs="Arial"/>
+          <w:lang w:val="en-US"/>
+        </w:rPr>
+        <w:t>There</w:t>
+      </w:r>
+      <w:r>
+        <w:rPr>
+          <w:rFonts w:cs="Arial"/>
+          <w:lang w:val="en-US"/>
+        </w:rPr>
+        <w:t xml:space="preserve"> </w:t>
+      </w:r>
+      <w:r>
+        <w:rPr>
+          <w:rFonts w:cs="Arial"/>
+          <w:lang w:val="en-US"/>
+        </w:rPr>
+        <w:t xml:space="preserve">are many </w:t>
+      </w:r>
+      <w:proofErr w:type="gramStart"/>
+      <w:r>
+        <w:rPr>
+          <w:rFonts w:cs="Arial"/>
+          <w:lang w:val="en-US"/>
+        </w:rPr>
+        <w:t>reason</w:t>
+      </w:r>
+      <w:proofErr w:type="gramEnd"/>
+      <w:r>
+        <w:rPr>
+          <w:rFonts w:cs="Arial"/>
+          <w:lang w:val="en-US"/>
+        </w:rPr>
+        <w:t xml:space="preserve"> why the proposed concept of reconfiguring FPGA systems through DTV channels will</w:t>
+      </w:r>
+      <w:r>
+        <w:rPr>
+          <w:rFonts w:cs="Arial"/>
+          <w:lang w:val="en-US"/>
+        </w:rPr>
+        <w:t xml:space="preserve"> </w:t>
+      </w:r>
+      <w:r>
+        <w:rPr>
+          <w:rFonts w:cs="Arial"/>
+          <w:lang w:val="en-US"/>
+        </w:rPr>
+        <w:t>encounter problems in practice:</w:t>
+      </w:r>
+    </w:p>
+    <w:p>
+      <w:pPr>
+        <w:autoSpaceDE w:val="0"/>
+        <w:autoSpaceDN w:val="0"/>
+        <w:adjustRightInd w:val="0"/>
+        <w:spacing w:after="0" w:line="240" w:lineRule="auto"/>
+        <w:jc w:val="both"/>
+        <w:rPr>
+          <w:rFonts w:cs="Arial"/>
+          <w:lang w:val="en-US"/>
+        </w:rPr>
+      </w:pPr>
+      <w:r>
+        <w:rPr>
+          <w:rFonts w:cs="Arial"/>
+          <w:lang w:val="en-US"/>
+        </w:rPr>
+        <w:t xml:space="preserve">- </w:t>
+      </w:r>
+      <w:r>
+        <w:rPr>
+          <w:rFonts w:cs="Arial"/>
+          <w:lang w:val="en-US"/>
+        </w:rPr>
+        <w:t>Security:</w:t>
+      </w:r>
+      <w:r>
+        <w:rPr>
+          <w:rFonts w:cs="Arial"/>
+          <w:lang w:val="en-US"/>
+        </w:rPr>
+        <w:t xml:space="preserve"> </w:t>
+      </w:r>
+      <w:r>
+        <w:rPr>
+          <w:rFonts w:cs="Arial"/>
+          <w:lang w:val="en-US"/>
+        </w:rPr>
+        <w:t>HW cores have access to unencrypted content, system busses, and raw memory access. Thus</w:t>
+      </w:r>
+      <w:r>
+        <w:rPr>
+          <w:rFonts w:cs="Arial"/>
+          <w:lang w:val="en-US"/>
+        </w:rPr>
+        <w:t xml:space="preserve"> </w:t>
+      </w:r>
+      <w:r>
+        <w:rPr>
+          <w:rFonts w:cs="Arial"/>
+          <w:lang w:val="en-US"/>
+        </w:rPr>
+        <w:t>such a scheme will expose the system to piracy, ide</w:t>
+      </w:r>
+      <w:r>
+        <w:rPr>
+          <w:rFonts w:cs="Arial"/>
+          <w:lang w:val="en-US"/>
+        </w:rPr>
+        <w:t xml:space="preserve">ntity theft, etc. Manufacturers </w:t>
+      </w:r>
+      <w:r>
+        <w:rPr>
+          <w:rFonts w:cs="Arial"/>
+          <w:lang w:val="en-US"/>
+        </w:rPr>
+        <w:t xml:space="preserve">of </w:t>
+      </w:r>
+      <w:proofErr w:type="spellStart"/>
+      <w:r>
+        <w:rPr>
+          <w:rFonts w:cs="Arial"/>
+          <w:lang w:val="en-US"/>
+        </w:rPr>
+        <w:t>settop</w:t>
+      </w:r>
+      <w:proofErr w:type="spellEnd"/>
+      <w:r>
+        <w:rPr>
+          <w:rFonts w:cs="Arial"/>
+          <w:lang w:val="en-US"/>
+        </w:rPr>
+        <w:t xml:space="preserve"> </w:t>
+      </w:r>
+      <w:r>
+        <w:rPr>
+          <w:rFonts w:cs="Arial"/>
+          <w:lang w:val="en-US"/>
+        </w:rPr>
+        <w:t>boxes and</w:t>
+      </w:r>
+      <w:r>
+        <w:rPr>
+          <w:rFonts w:cs="Arial"/>
+          <w:lang w:val="en-US"/>
+        </w:rPr>
+        <w:t xml:space="preserve"> </w:t>
+      </w:r>
+      <w:r>
+        <w:rPr>
+          <w:rFonts w:cs="Arial"/>
+          <w:lang w:val="en-US"/>
+        </w:rPr>
+        <w:t>content owners will be very resistant to this approach.</w:t>
+      </w:r>
+    </w:p>
+    <w:p>
+      <w:pPr>
+        <w:autoSpaceDE w:val="0"/>
+        <w:autoSpaceDN w:val="0"/>
+        <w:adjustRightInd w:val="0"/>
+        <w:spacing w:after="0" w:line="240" w:lineRule="auto"/>
+        <w:jc w:val="both"/>
+        <w:rPr>
+          <w:rFonts w:cs="Arial"/>
+          <w:lang w:val="en-US"/>
+        </w:rPr>
+      </w:pPr>
+    </w:p>
+    <w:p>
+      <w:pPr>
+        <w:jc w:val="both"/>
+        <w:rPr>
+          <w:color w:val="FF0000"/>
+          <w:lang w:val="en-US"/>
+        </w:rPr>
+      </w:pPr>
+      <w:r>
+        <w:rPr>
+          <w:b/>
+          <w:color w:val="FF0000"/>
+          <w:lang w:val="en-US"/>
+        </w:rPr>
+        <w:t>Response:</w:t>
+      </w:r>
+      <w:r>
+        <w:rPr>
+          <w:color w:val="FF0000"/>
+          <w:lang w:val="en-US"/>
+        </w:rPr>
+        <w:t xml:space="preserve"> Indeed, security is not the focus of the current paper and such a transparent update may expose the system. However, </w:t>
+      </w:r>
+      <w:r>
+        <w:rPr>
+          <w:color w:val="FF0000"/>
+          <w:lang w:val="en-US"/>
+        </w:rPr>
+        <w:t xml:space="preserve">as mentioned above, </w:t>
+      </w:r>
+      <w:r>
+        <w:rPr>
+          <w:color w:val="FF0000"/>
+          <w:lang w:val="en-US"/>
+        </w:rPr>
+        <w:t>the main goals were to prove the feasibility of such an approach and also provide a complete and consistent framework, which could be readily used and further extended. Nonetheless, security tools can be added to the host system and some space, regarding SI, reserved for security information</w:t>
+      </w:r>
+      <w:r>
+        <w:rPr>
+          <w:color w:val="FF0000"/>
+          <w:lang w:val="en-US"/>
+        </w:rPr>
+        <w:t>.</w:t>
+      </w:r>
+      <w:r>
+        <w:rPr>
+          <w:color w:val="FF0000"/>
+          <w:lang w:val="en-US"/>
+        </w:rPr>
+        <w:t xml:space="preserve"> That matter</w:t>
+      </w:r>
+      <w:r>
+        <w:rPr>
+          <w:color w:val="FF0000"/>
+          <w:lang w:val="en-US"/>
+        </w:rPr>
+        <w:t xml:space="preserve"> was</w:t>
+      </w:r>
+      <w:r>
+        <w:rPr>
+          <w:color w:val="FF0000"/>
+          <w:lang w:val="en-US"/>
+        </w:rPr>
+        <w:t xml:space="preserve"> briefly</w:t>
+      </w:r>
+      <w:r>
+        <w:rPr>
+          <w:color w:val="FF0000"/>
+          <w:lang w:val="en-US"/>
+        </w:rPr>
+        <w:t xml:space="preserve"> discussed in </w:t>
+      </w:r>
+      <w:r>
+        <w:rPr>
+          <w:color w:val="FF0000"/>
+          <w:lang w:val="en-US"/>
+        </w:rPr>
+        <w:t>section V.D</w:t>
+      </w:r>
+      <w:r>
+        <w:rPr>
+          <w:color w:val="FF0000"/>
+          <w:lang w:val="en-US"/>
+        </w:rPr>
+        <w:t>.</w:t>
+      </w:r>
+    </w:p>
+    <w:p>
+      <w:pPr>
+        <w:autoSpaceDE w:val="0"/>
+        <w:autoSpaceDN w:val="0"/>
+        <w:adjustRightInd w:val="0"/>
+        <w:spacing w:after="0" w:line="240" w:lineRule="auto"/>
+        <w:jc w:val="both"/>
+        <w:rPr>
+          <w:rFonts w:cs="Arial"/>
+          <w:lang w:val="en-US"/>
+        </w:rPr>
+      </w:pPr>
+    </w:p>
+    <w:p>
+      <w:pPr>
+        <w:autoSpaceDE w:val="0"/>
+        <w:autoSpaceDN w:val="0"/>
+        <w:adjustRightInd w:val="0"/>
+        <w:spacing w:after="0" w:line="240" w:lineRule="auto"/>
+        <w:jc w:val="both"/>
+        <w:rPr>
+          <w:rFonts w:cs="Arial"/>
+          <w:lang w:val="en-US"/>
+        </w:rPr>
+      </w:pPr>
+    </w:p>
+    <w:p>
+      <w:pPr>
+        <w:autoSpaceDE w:val="0"/>
+        <w:autoSpaceDN w:val="0"/>
+        <w:adjustRightInd w:val="0"/>
+        <w:spacing w:after="0" w:line="240" w:lineRule="auto"/>
+        <w:jc w:val="both"/>
+        <w:rPr>
+          <w:rFonts w:cs="Arial"/>
+          <w:lang w:val="en-US"/>
+        </w:rPr>
+      </w:pPr>
+      <w:r>
+        <w:rPr>
+          <w:rFonts w:cs="Arial"/>
+          <w:lang w:val="en-US"/>
+        </w:rPr>
+        <w:t>-</w:t>
+      </w:r>
+      <w:r>
+        <w:rPr>
+          <w:rFonts w:cs="Arial"/>
+          <w:lang w:val="en-US"/>
+        </w:rPr>
+        <w:t>HW</w:t>
+      </w:r>
+      <w:r>
+        <w:rPr>
+          <w:rFonts w:cs="Arial"/>
+          <w:lang w:val="en-US"/>
+        </w:rPr>
+        <w:t xml:space="preserve"> </w:t>
+      </w:r>
+      <w:r>
+        <w:rPr>
+          <w:rFonts w:cs="Arial"/>
+          <w:lang w:val="en-US"/>
+        </w:rPr>
+        <w:t>targets. It is nearly impossible to guarantee all clients will have a particular model of FPGA chip</w:t>
+      </w:r>
+      <w:r>
+        <w:rPr>
+          <w:rFonts w:cs="Arial"/>
+          <w:lang w:val="en-US"/>
+        </w:rPr>
+        <w:t xml:space="preserve"> </w:t>
+      </w:r>
+      <w:r>
+        <w:rPr>
+          <w:rFonts w:cs="Arial"/>
+          <w:lang w:val="en-US"/>
+        </w:rPr>
+        <w:t xml:space="preserve">available in the </w:t>
+      </w:r>
+      <w:proofErr w:type="spellStart"/>
+      <w:r>
+        <w:rPr>
+          <w:rFonts w:cs="Arial"/>
+          <w:lang w:val="en-US"/>
+        </w:rPr>
+        <w:t>settop</w:t>
+      </w:r>
+      <w:proofErr w:type="spellEnd"/>
+      <w:r>
+        <w:rPr>
+          <w:rFonts w:cs="Arial"/>
+          <w:lang w:val="en-US"/>
+        </w:rPr>
+        <w:t xml:space="preserve"> </w:t>
+      </w:r>
+      <w:r>
+        <w:rPr>
+          <w:rFonts w:cs="Arial"/>
+          <w:lang w:val="en-US"/>
+        </w:rPr>
+        <w:t>box. It also heavily constrains what is possible from a HW code perspective. For</w:t>
+      </w:r>
+      <w:r>
+        <w:rPr>
+          <w:rFonts w:cs="Arial"/>
+          <w:lang w:val="en-US"/>
+        </w:rPr>
+        <w:t xml:space="preserve"> </w:t>
+      </w:r>
+      <w:r>
+        <w:rPr>
+          <w:rFonts w:cs="Arial"/>
+          <w:lang w:val="en-US"/>
+        </w:rPr>
+        <w:t xml:space="preserve">example if a particular model of </w:t>
+      </w:r>
+      <w:proofErr w:type="spellStart"/>
+      <w:r>
+        <w:rPr>
+          <w:rFonts w:cs="Arial"/>
+          <w:lang w:val="en-US"/>
+        </w:rPr>
+        <w:t>settop</w:t>
+      </w:r>
+      <w:proofErr w:type="spellEnd"/>
+      <w:r>
+        <w:rPr>
+          <w:rFonts w:cs="Arial"/>
+          <w:lang w:val="en-US"/>
+        </w:rPr>
+        <w:t xml:space="preserve"> </w:t>
+      </w:r>
+      <w:r>
+        <w:rPr>
+          <w:rFonts w:cs="Arial"/>
+          <w:lang w:val="en-US"/>
+        </w:rPr>
+        <w:t>box can decode AVC with some FPGA core, it does not mean it</w:t>
+      </w:r>
+      <w:r>
+        <w:rPr>
+          <w:rFonts w:cs="Arial"/>
+          <w:lang w:val="en-US"/>
+        </w:rPr>
+        <w:t xml:space="preserve"> </w:t>
+      </w:r>
+      <w:r>
+        <w:rPr>
+          <w:rFonts w:cs="Arial"/>
+          <w:lang w:val="en-US"/>
+        </w:rPr>
+        <w:t>could be reconfigured to decode HEVC on the same hardware due to larger requirements on the amount of</w:t>
+      </w:r>
+      <w:r>
+        <w:rPr>
+          <w:rFonts w:cs="Arial"/>
+          <w:lang w:val="en-US"/>
+        </w:rPr>
+        <w:t xml:space="preserve"> </w:t>
+      </w:r>
+      <w:r>
+        <w:rPr>
+          <w:rFonts w:cs="Arial"/>
+          <w:lang w:val="en-US"/>
+        </w:rPr>
+        <w:t>available FPGA cells, memory, clock speed etc.</w:t>
+      </w:r>
+      <w:r>
+        <w:rPr>
+          <w:rFonts w:cs="Arial"/>
+          <w:lang w:val="en-US"/>
+        </w:rPr>
+        <w:t xml:space="preserve"> </w:t>
+      </w:r>
+    </w:p>
+    <w:p>
+      <w:pPr>
+        <w:autoSpaceDE w:val="0"/>
+        <w:autoSpaceDN w:val="0"/>
+        <w:adjustRightInd w:val="0"/>
+        <w:spacing w:after="0" w:line="240" w:lineRule="auto"/>
+        <w:jc w:val="both"/>
+        <w:rPr>
+          <w:rFonts w:cs="Arial"/>
+          <w:lang w:val="en-US"/>
+        </w:rPr>
+      </w:pPr>
+      <w:r>
+        <w:rPr>
+          <w:rFonts w:cs="Arial"/>
+          <w:lang w:val="en-US"/>
+        </w:rPr>
+        <w:t xml:space="preserve">Additionally, this approach all but rules out the use of </w:t>
+      </w:r>
+      <w:proofErr w:type="spellStart"/>
+      <w:r>
+        <w:rPr>
+          <w:rFonts w:cs="Arial"/>
+          <w:lang w:val="en-US"/>
+        </w:rPr>
+        <w:t>SoCs</w:t>
+      </w:r>
+      <w:proofErr w:type="spellEnd"/>
+      <w:r>
+        <w:rPr>
+          <w:rFonts w:cs="Arial"/>
+          <w:lang w:val="en-US"/>
+        </w:rPr>
+        <w:t xml:space="preserve"> with FPGA logic on the same die.</w:t>
+      </w:r>
+    </w:p>
+    <w:p>
+      <w:pPr>
+        <w:autoSpaceDE w:val="0"/>
+        <w:autoSpaceDN w:val="0"/>
+        <w:adjustRightInd w:val="0"/>
+        <w:spacing w:after="0" w:line="240" w:lineRule="auto"/>
+        <w:jc w:val="both"/>
+        <w:rPr>
+          <w:rFonts w:cs="Arial"/>
+          <w:lang w:val="en-US"/>
+        </w:rPr>
+      </w:pPr>
+    </w:p>
+    <w:p>
+      <w:pPr>
+        <w:jc w:val="both"/>
+        <w:rPr>
+          <w:color w:val="FF0000"/>
+          <w:lang w:val="en-US"/>
+        </w:rPr>
+      </w:pPr>
+      <w:r>
+        <w:rPr>
+          <w:b/>
+          <w:color w:val="FF0000"/>
+          <w:lang w:val="en-US"/>
+        </w:rPr>
+        <w:t>Response:</w:t>
+      </w:r>
+      <w:r>
+        <w:rPr>
+          <w:color w:val="FF0000"/>
+          <w:lang w:val="en-US"/>
+        </w:rPr>
+        <w:t xml:space="preserve"> As can be seen in Tables II to VI, the proposed framework provides enough information to identify any given </w:t>
+      </w:r>
+      <w:r>
+        <w:rPr>
+          <w:color w:val="FF0000"/>
+          <w:lang w:val="en-US"/>
+        </w:rPr>
+        <w:t xml:space="preserve">hardware module for update. In particular, table V </w:t>
+      </w:r>
+      <w:r>
+        <w:rPr>
+          <w:color w:val="FF0000"/>
+          <w:lang w:val="en-US"/>
+        </w:rPr>
+        <w:t>provides</w:t>
+      </w:r>
+      <w:r>
+        <w:rPr>
+          <w:color w:val="FF0000"/>
+          <w:lang w:val="en-US"/>
+        </w:rPr>
+        <w:t xml:space="preserve"> information related to the FPGA device itself. This way, there is no need for a particular FPGA model. Regarding the processing power, some care must be taken in order to choose a device that is capable of hosting more computationally-complex modules. Indeed, the goal is to reduce the hardware legacy caused by </w:t>
+      </w:r>
+      <w:proofErr w:type="spellStart"/>
+      <w:r>
+        <w:rPr>
+          <w:color w:val="FF0000"/>
+          <w:lang w:val="en-US"/>
+        </w:rPr>
+        <w:t>SoCs</w:t>
+      </w:r>
+      <w:proofErr w:type="spellEnd"/>
+      <w:r>
+        <w:rPr>
+          <w:color w:val="FF0000"/>
+          <w:lang w:val="en-US"/>
+        </w:rPr>
+        <w:t xml:space="preserve">. In order to clarify the processing power issue, brief </w:t>
+      </w:r>
+      <w:r>
+        <w:rPr>
+          <w:color w:val="FF0000"/>
+          <w:lang w:val="en-US"/>
+        </w:rPr>
+        <w:t>comments</w:t>
+      </w:r>
+      <w:r>
+        <w:rPr>
+          <w:color w:val="FF0000"/>
+          <w:lang w:val="en-US"/>
+        </w:rPr>
+        <w:t xml:space="preserve"> were added to section V.D and conclusions.</w:t>
+      </w:r>
+    </w:p>
+    <w:p>
+      <w:pPr>
+        <w:autoSpaceDE w:val="0"/>
+        <w:autoSpaceDN w:val="0"/>
+        <w:adjustRightInd w:val="0"/>
+        <w:spacing w:after="0" w:line="240" w:lineRule="auto"/>
+        <w:jc w:val="both"/>
+        <w:rPr>
+          <w:rFonts w:cs="Arial"/>
+          <w:lang w:val="en-US"/>
+        </w:rPr>
+      </w:pPr>
+    </w:p>
+    <w:p>
+      <w:pPr>
+        <w:autoSpaceDE w:val="0"/>
+        <w:autoSpaceDN w:val="0"/>
+        <w:adjustRightInd w:val="0"/>
+        <w:spacing w:after="0" w:line="240" w:lineRule="auto"/>
+        <w:jc w:val="both"/>
+        <w:rPr>
+          <w:rFonts w:cs="Arial"/>
+          <w:lang w:val="en-US"/>
+        </w:rPr>
+      </w:pPr>
+    </w:p>
+    <w:p>
+      <w:pPr>
+        <w:autoSpaceDE w:val="0"/>
+        <w:autoSpaceDN w:val="0"/>
+        <w:adjustRightInd w:val="0"/>
+        <w:spacing w:after="0" w:line="240" w:lineRule="auto"/>
+        <w:jc w:val="both"/>
+        <w:rPr>
+          <w:rFonts w:cs="Arial"/>
+          <w:lang w:val="en-US"/>
+        </w:rPr>
+      </w:pPr>
+      <w:r>
+        <w:rPr>
+          <w:rFonts w:cs="Arial"/>
+          <w:lang w:val="en-US"/>
+        </w:rPr>
+        <w:t>-</w:t>
+      </w:r>
+      <w:r>
+        <w:rPr>
+          <w:rFonts w:cs="Arial"/>
+          <w:lang w:val="en-US"/>
+        </w:rPr>
+        <w:t>Cost.</w:t>
+      </w:r>
+      <w:r>
+        <w:rPr>
+          <w:rFonts w:cs="Arial"/>
+          <w:lang w:val="en-US"/>
+        </w:rPr>
+        <w:t xml:space="preserve"> </w:t>
+      </w:r>
+      <w:proofErr w:type="gramStart"/>
+      <w:r>
+        <w:rPr>
+          <w:rFonts w:cs="Arial"/>
+          <w:lang w:val="en-US"/>
+        </w:rPr>
+        <w:t>Set</w:t>
+      </w:r>
+      <w:r>
+        <w:rPr>
+          <w:rFonts w:cs="Arial"/>
+          <w:lang w:val="en-US"/>
+        </w:rPr>
+        <w:t>-</w:t>
+      </w:r>
+      <w:r>
+        <w:rPr>
+          <w:rFonts w:cs="Arial"/>
+          <w:lang w:val="en-US"/>
+        </w:rPr>
+        <w:t>top</w:t>
+      </w:r>
+      <w:r>
+        <w:rPr>
+          <w:rFonts w:cs="Arial"/>
+          <w:lang w:val="en-US"/>
+        </w:rPr>
+        <w:t xml:space="preserve"> </w:t>
+      </w:r>
+      <w:r>
+        <w:rPr>
+          <w:rFonts w:cs="Arial"/>
+          <w:lang w:val="en-US"/>
+        </w:rPr>
+        <w:t>boxes are built with low profit margins, or even at loss since the idea is</w:t>
+      </w:r>
+      <w:proofErr w:type="gramEnd"/>
+      <w:r>
+        <w:rPr>
+          <w:rFonts w:cs="Arial"/>
+          <w:lang w:val="en-US"/>
+        </w:rPr>
+        <w:t xml:space="preserve"> to recover the cost by</w:t>
+      </w:r>
+      <w:r>
+        <w:rPr>
+          <w:rFonts w:cs="Arial"/>
+          <w:lang w:val="en-US"/>
+        </w:rPr>
+        <w:t xml:space="preserve"> </w:t>
+      </w:r>
+      <w:r>
+        <w:rPr>
+          <w:rFonts w:cs="Arial"/>
+          <w:lang w:val="en-US"/>
+        </w:rPr>
+        <w:t>selling the content and services that such devices enable. FPGA parts are not particularly cheap, and</w:t>
+      </w:r>
+      <w:r>
+        <w:rPr>
+          <w:rFonts w:cs="Arial"/>
+          <w:lang w:val="en-US"/>
+        </w:rPr>
+        <w:t xml:space="preserve"> </w:t>
+      </w:r>
+      <w:r>
+        <w:rPr>
+          <w:rFonts w:cs="Arial"/>
+          <w:lang w:val="en-US"/>
+        </w:rPr>
+        <w:t>manufacturers of set</w:t>
+      </w:r>
+      <w:r>
+        <w:rPr>
+          <w:rFonts w:cs="Arial"/>
+          <w:lang w:val="en-US"/>
+        </w:rPr>
+        <w:t>-</w:t>
+      </w:r>
+      <w:r>
+        <w:rPr>
+          <w:rFonts w:cs="Arial"/>
+          <w:lang w:val="en-US"/>
+        </w:rPr>
+        <w:t>top</w:t>
+      </w:r>
+      <w:r>
+        <w:rPr>
+          <w:rFonts w:cs="Arial"/>
+          <w:lang w:val="en-US"/>
+        </w:rPr>
+        <w:t xml:space="preserve"> </w:t>
+      </w:r>
+      <w:r>
+        <w:rPr>
+          <w:rFonts w:cs="Arial"/>
+          <w:lang w:val="en-US"/>
+        </w:rPr>
+        <w:t>boxes are not likely to include extra expensive hardware for a codec that may or</w:t>
+      </w:r>
+      <w:r>
+        <w:rPr>
+          <w:rFonts w:cs="Arial"/>
+          <w:lang w:val="en-US"/>
+        </w:rPr>
+        <w:t xml:space="preserve"> </w:t>
+      </w:r>
+      <w:r>
+        <w:rPr>
+          <w:rFonts w:cs="Arial"/>
+          <w:lang w:val="en-US"/>
+        </w:rPr>
+        <w:t>may not show up one day.</w:t>
+      </w:r>
+      <w:r>
+        <w:rPr>
+          <w:rFonts w:cs="Arial"/>
+          <w:lang w:val="en-US"/>
+        </w:rPr>
+        <w:t xml:space="preserve"> </w:t>
+      </w:r>
+    </w:p>
+    <w:p>
+      <w:pPr>
+        <w:jc w:val="both"/>
+        <w:rPr>
+          <w:color w:val="FF0000"/>
+          <w:lang w:val="en-US"/>
+        </w:rPr>
+      </w:pPr>
+      <w:r>
+        <w:rPr>
+          <w:b/>
+          <w:color w:val="FF0000"/>
+          <w:lang w:val="en-US"/>
+        </w:rPr>
+        <w:t>Response:</w:t>
+      </w:r>
+      <w:r>
+        <w:rPr>
+          <w:color w:val="FF0000"/>
+          <w:lang w:val="en-US"/>
+        </w:rPr>
+        <w:t xml:space="preserve"> </w:t>
+      </w:r>
+      <w:r>
+        <w:rPr>
+          <w:color w:val="FF0000"/>
+          <w:lang w:val="en-US"/>
+        </w:rPr>
+        <w:t xml:space="preserve">Indeed, that may be a problem for horizontal </w:t>
+      </w:r>
+      <w:r>
+        <w:rPr>
+          <w:color w:val="FF0000"/>
+          <w:lang w:val="en-US"/>
+        </w:rPr>
+        <w:t xml:space="preserve">fixed-reception </w:t>
+      </w:r>
+      <w:r>
+        <w:rPr>
+          <w:color w:val="FF0000"/>
+          <w:lang w:val="en-US"/>
+        </w:rPr>
+        <w:t>markets. However, regarding vertical ones, cable/satellite operators must provide receivers, in order to offer services. If the techno</w:t>
+      </w:r>
+      <w:r>
+        <w:rPr>
+          <w:color w:val="FF0000"/>
+          <w:lang w:val="en-US"/>
+        </w:rPr>
+        <w:t>logy changes, they must then provide</w:t>
+      </w:r>
+      <w:r>
+        <w:rPr>
+          <w:color w:val="FF0000"/>
+          <w:lang w:val="en-US"/>
+        </w:rPr>
+        <w:t xml:space="preserve"> new receivers, which is very expensive. This way, the proposed approach may find a good environment in pay TV, since </w:t>
+      </w:r>
+      <w:r>
+        <w:rPr>
+          <w:color w:val="FF0000"/>
+          <w:lang w:val="en-US"/>
+        </w:rPr>
+        <w:t>it</w:t>
+      </w:r>
+      <w:r>
+        <w:rPr>
+          <w:color w:val="FF0000"/>
+          <w:lang w:val="en-US"/>
+        </w:rPr>
+        <w:t xml:space="preserve"> may be cheaper to update receivers instead of buying new ones. A brief discussion regarding that matter was added to the introduction.</w:t>
+      </w:r>
+    </w:p>
+    <w:p>
+      <w:pPr>
+        <w:autoSpaceDE w:val="0"/>
+        <w:autoSpaceDN w:val="0"/>
+        <w:adjustRightInd w:val="0"/>
+        <w:spacing w:after="0" w:line="240" w:lineRule="auto"/>
+        <w:jc w:val="both"/>
+        <w:rPr>
+          <w:rFonts w:cs="Arial"/>
+          <w:lang w:val="en-US"/>
+        </w:rPr>
+      </w:pPr>
+    </w:p>
+    <w:p>
+      <w:pPr>
+        <w:autoSpaceDE w:val="0"/>
+        <w:autoSpaceDN w:val="0"/>
+        <w:adjustRightInd w:val="0"/>
+        <w:spacing w:after="0" w:line="240" w:lineRule="auto"/>
+        <w:jc w:val="both"/>
+        <w:rPr>
+          <w:rFonts w:cs="Arial"/>
+          <w:lang w:val="en-US"/>
+        </w:rPr>
+      </w:pPr>
+    </w:p>
+    <w:p>
+      <w:pPr>
+        <w:autoSpaceDE w:val="0"/>
+        <w:autoSpaceDN w:val="0"/>
+        <w:adjustRightInd w:val="0"/>
+        <w:spacing w:after="0" w:line="240" w:lineRule="auto"/>
+        <w:jc w:val="both"/>
+        <w:rPr>
+          <w:rFonts w:cs="Arial"/>
+          <w:lang w:val="en-US"/>
+        </w:rPr>
+      </w:pPr>
+      <w:r>
+        <w:rPr>
+          <w:rFonts w:cs="Arial"/>
+          <w:lang w:val="en-US"/>
+        </w:rPr>
+        <w:t>-</w:t>
+      </w:r>
+      <w:r>
+        <w:rPr>
+          <w:rFonts w:cs="Arial"/>
+          <w:lang w:val="en-US"/>
+        </w:rPr>
+        <w:t>Not</w:t>
+      </w:r>
+      <w:r>
+        <w:rPr>
+          <w:rFonts w:cs="Arial"/>
+          <w:lang w:val="en-US"/>
+        </w:rPr>
+        <w:t xml:space="preserve"> </w:t>
+      </w:r>
+      <w:r>
+        <w:rPr>
+          <w:rFonts w:cs="Arial"/>
+          <w:lang w:val="en-US"/>
+        </w:rPr>
+        <w:t>applicable to mobile space. FPGA implementations of a decoder, while they can be much faster than</w:t>
+      </w:r>
+      <w:r>
+        <w:rPr>
+          <w:rFonts w:cs="Arial"/>
+          <w:lang w:val="en-US"/>
+        </w:rPr>
+        <w:t xml:space="preserve"> </w:t>
+      </w:r>
+      <w:r>
+        <w:rPr>
+          <w:rFonts w:cs="Arial"/>
+          <w:lang w:val="en-US"/>
+        </w:rPr>
+        <w:t>software, are much slower, more expensive in terms of device cost and more power hungry than ASIC</w:t>
+      </w:r>
+      <w:r>
+        <w:rPr>
+          <w:rFonts w:cs="Arial"/>
+          <w:lang w:val="en-US"/>
+        </w:rPr>
+        <w:t xml:space="preserve"> </w:t>
+      </w:r>
+      <w:r>
+        <w:rPr>
+          <w:rFonts w:cs="Arial"/>
+          <w:lang w:val="en-US"/>
+        </w:rPr>
+        <w:t>implementations. Thus devices such as mobile phones and tablets almost never contain useful FPGA</w:t>
+      </w:r>
+      <w:r>
+        <w:rPr>
+          <w:rFonts w:cs="Arial"/>
+          <w:lang w:val="en-US"/>
+        </w:rPr>
+        <w:t xml:space="preserve"> </w:t>
+      </w:r>
+      <w:r>
+        <w:rPr>
+          <w:rFonts w:cs="Arial"/>
+          <w:lang w:val="en-US"/>
+        </w:rPr>
+        <w:t>resources. And mobile devices are the fastest growing users of DTV services.</w:t>
+      </w:r>
+    </w:p>
+    <w:p>
+      <w:pPr>
+        <w:jc w:val="both"/>
+        <w:rPr>
+          <w:color w:val="FF0000"/>
+          <w:lang w:val="en-US"/>
+        </w:rPr>
+      </w:pPr>
+      <w:r>
+        <w:rPr>
+          <w:b/>
+          <w:color w:val="FF0000"/>
+          <w:lang w:val="en-US"/>
+        </w:rPr>
+        <w:t>Response:</w:t>
+      </w:r>
+      <w:r>
+        <w:rPr>
+          <w:color w:val="FF0000"/>
+          <w:lang w:val="en-US"/>
+        </w:rPr>
+        <w:t xml:space="preserve"> Indeed, there are heavy restrictions when considering mobiles devices. However, as already explained,</w:t>
+      </w:r>
+      <w:r>
+        <w:rPr>
+          <w:color w:val="FF0000"/>
+          <w:lang w:val="en-US"/>
+        </w:rPr>
+        <w:t xml:space="preserve"> the </w:t>
+      </w:r>
+      <w:r>
+        <w:rPr>
+          <w:color w:val="FF0000"/>
+          <w:lang w:val="en-US"/>
+        </w:rPr>
+        <w:t xml:space="preserve">vertical </w:t>
+      </w:r>
+      <w:r>
+        <w:rPr>
+          <w:color w:val="FF0000"/>
+          <w:lang w:val="en-US"/>
+        </w:rPr>
+        <w:t xml:space="preserve">fixed-reception </w:t>
+      </w:r>
+      <w:r>
+        <w:rPr>
+          <w:color w:val="FF0000"/>
+          <w:lang w:val="en-US"/>
+        </w:rPr>
+        <w:t xml:space="preserve">markets are the main targets of the present approach. </w:t>
+      </w:r>
+      <w:r>
+        <w:rPr>
+          <w:color w:val="FF0000"/>
+          <w:lang w:val="en-US"/>
+        </w:rPr>
+        <w:t>Anyway, it is interesting to clarify that matte</w:t>
+      </w:r>
+      <w:r>
+        <w:rPr>
+          <w:color w:val="FF0000"/>
+          <w:lang w:val="en-US"/>
+        </w:rPr>
+        <w:t>r and we included</w:t>
+      </w:r>
+      <w:r>
+        <w:rPr>
+          <w:color w:val="FF0000"/>
+          <w:lang w:val="en-US"/>
+        </w:rPr>
+        <w:t xml:space="preserve"> a brief comment in the introduction</w:t>
+      </w:r>
+      <w:r>
+        <w:rPr>
+          <w:color w:val="FF0000"/>
+          <w:lang w:val="en-US"/>
+        </w:rPr>
+        <w:t>.</w:t>
+      </w:r>
+    </w:p>
+    <w:p>
+      <w:pPr>
+        <w:autoSpaceDE w:val="0"/>
+        <w:autoSpaceDN w:val="0"/>
+        <w:adjustRightInd w:val="0"/>
+        <w:spacing w:after="0" w:line="240" w:lineRule="auto"/>
+        <w:jc w:val="both"/>
+        <w:rPr>
+          <w:rFonts w:cs="Arial"/>
+          <w:lang w:val="en-US"/>
+        </w:rPr>
+      </w:pPr>
+    </w:p>
+    <w:p>
+      <w:pPr>
+        <w:autoSpaceDE w:val="0"/>
+        <w:autoSpaceDN w:val="0"/>
+        <w:adjustRightInd w:val="0"/>
+        <w:spacing w:after="0" w:line="240" w:lineRule="auto"/>
+        <w:jc w:val="both"/>
+        <w:rPr>
+          <w:rFonts w:cs="Arial"/>
+          <w:lang w:val="en-US"/>
+        </w:rPr>
+      </w:pPr>
+    </w:p>
+    <w:p>
+      <w:pPr>
+        <w:jc w:val="both"/>
+        <w:rPr>
+          <w:lang w:val="en-US"/>
+        </w:rPr>
+      </w:pPr>
+    </w:p>
+    <w:p>
+      <w:pPr>
+        <w:jc w:val="both"/>
+        <w:rPr>
+          <w:lang w:val="en-US"/>
+        </w:rPr>
+      </w:pPr>
+      <w:r>
+        <w:rPr>
+          <w:b/>
+          <w:lang w:val="en-US"/>
+        </w:rPr>
         <w:t>Responses to the comments of Reviewer #</w:t>
       </w:r>
       <w:r>
@@ -3515,98 +5171,91 @@
           <w:rFonts w:cs="Arial"/>
           <w:lang w:val="en-US"/>
         </w:rPr>
-        <w:t xml:space="preserve"> based on digital TV signal content. Several </w:t>
-      </w:r>
+        <w:t xml:space="preserve"> based on digital TV signal content. Several hardware behaviors are already synthesized into configuration </w:t>
+      </w:r>
+      <w:proofErr w:type="spellStart"/>
+      <w:r>
+        <w:rPr>
+          <w:rFonts w:cs="Arial"/>
+          <w:lang w:val="en-US"/>
+        </w:rPr>
+        <w:t>bitstreams</w:t>
+      </w:r>
+      <w:proofErr w:type="spellEnd"/>
+      <w:r>
+        <w:rPr>
+          <w:rFonts w:cs="Arial"/>
+          <w:lang w:val="en-US"/>
+        </w:rPr>
+        <w:t xml:space="preserve">. These </w:t>
+      </w:r>
+      <w:proofErr w:type="spellStart"/>
+      <w:r>
+        <w:rPr>
+          <w:rFonts w:cs="Arial"/>
+          <w:lang w:val="en-US"/>
+        </w:rPr>
+        <w:t>bitstreams</w:t>
+      </w:r>
+      <w:proofErr w:type="spellEnd"/>
+      <w:r>
+        <w:rPr>
+          <w:rFonts w:cs="Arial"/>
+          <w:lang w:val="en-US"/>
+        </w:rPr>
+        <w:t xml:space="preserve"> are sent using the same </w:t>
+      </w:r>
+      <w:proofErr w:type="spellStart"/>
+      <w:r>
+        <w:rPr>
+          <w:rFonts w:cs="Arial"/>
+          <w:lang w:val="en-US"/>
+        </w:rPr>
+        <w:t>packeting</w:t>
+      </w:r>
+      <w:proofErr w:type="spellEnd"/>
+      <w:r>
+        <w:rPr>
+          <w:rFonts w:cs="Arial"/>
+          <w:lang w:val="en-US"/>
+        </w:rPr>
+        <w:t xml:space="preserve"> method as other broadcast information (video, audio </w:t>
+      </w:r>
+      <w:proofErr w:type="gramStart"/>
+      <w:r>
+        <w:rPr>
+          <w:rFonts w:cs="Arial"/>
+          <w:lang w:val="en-US"/>
+        </w:rPr>
+        <w:t>etc )</w:t>
+      </w:r>
+      <w:proofErr w:type="gramEnd"/>
+      <w:r>
+        <w:rPr>
+          <w:rFonts w:cs="Arial"/>
+          <w:lang w:val="en-US"/>
+        </w:rPr>
+        <w:t>.</w:t>
+      </w:r>
+    </w:p>
+    <w:p>
+      <w:pPr>
+        <w:autoSpaceDE w:val="0"/>
+        <w:autoSpaceDN w:val="0"/>
+        <w:adjustRightInd w:val="0"/>
+        <w:spacing w:after="0" w:line="240" w:lineRule="auto"/>
+        <w:jc w:val="both"/>
+        <w:rPr>
+          <w:rFonts w:cs="Arial"/>
+          <w:lang w:val="en-US"/>
+        </w:rPr>
+      </w:pPr>
       <w:r>
         <w:rPr>
           <w:rFonts w:cs="Arial"/>
           <w:lang w:val="en-US"/>
         </w:rPr>
         <w:lastRenderedPageBreak/>
-        <w:t xml:space="preserve">hardware behaviors are already synthesized into configuration </w:t>
-      </w:r>
-      <w:proofErr w:type="spellStart"/>
-      <w:r>
-        <w:rPr>
-          <w:rFonts w:cs="Arial"/>
-          <w:lang w:val="en-US"/>
-        </w:rPr>
-        <w:t>bitstreams</w:t>
-      </w:r>
-      <w:proofErr w:type="spellEnd"/>
-      <w:r>
-        <w:rPr>
-          <w:rFonts w:cs="Arial"/>
-          <w:lang w:val="en-US"/>
-        </w:rPr>
-        <w:t xml:space="preserve">. These </w:t>
-      </w:r>
-      <w:proofErr w:type="spellStart"/>
-      <w:r>
-        <w:rPr>
-          <w:rFonts w:cs="Arial"/>
-          <w:lang w:val="en-US"/>
-        </w:rPr>
-        <w:t>bitstreams</w:t>
-      </w:r>
-      <w:proofErr w:type="spellEnd"/>
-      <w:r>
-        <w:rPr>
-          <w:rFonts w:cs="Arial"/>
-          <w:lang w:val="en-US"/>
-        </w:rPr>
-        <w:t xml:space="preserve"> are sent using the same </w:t>
-      </w:r>
-      <w:proofErr w:type="spellStart"/>
-      <w:r>
-        <w:rPr>
-          <w:rFonts w:cs="Arial"/>
-          <w:lang w:val="en-US"/>
-        </w:rPr>
-        <w:t>packeting</w:t>
-      </w:r>
-      <w:proofErr w:type="spellEnd"/>
-      <w:r>
-        <w:rPr>
-          <w:rFonts w:cs="Arial"/>
-          <w:lang w:val="en-US"/>
-        </w:rPr>
-        <w:t xml:space="preserve"> method as other broadcast information (video, audio </w:t>
-      </w:r>
-      <w:proofErr w:type="gramStart"/>
-      <w:r>
-        <w:rPr>
-          <w:rFonts w:cs="Arial"/>
-          <w:lang w:val="en-US"/>
-        </w:rPr>
-        <w:t>etc )</w:t>
-      </w:r>
-      <w:proofErr w:type="gramEnd"/>
-      <w:r>
-        <w:rPr>
-          <w:rFonts w:cs="Arial"/>
-          <w:lang w:val="en-US"/>
-        </w:rPr>
-        <w:t>.</w:t>
-      </w:r>
-    </w:p>
-    <w:p>
-      <w:pPr>
-        <w:autoSpaceDE w:val="0"/>
-        <w:autoSpaceDN w:val="0"/>
-        <w:adjustRightInd w:val="0"/>
-        <w:spacing w:after="0" w:line="240" w:lineRule="auto"/>
-        <w:jc w:val="both"/>
-        <w:rPr>
-          <w:rFonts w:cs="Arial"/>
-          <w:lang w:val="en-US"/>
-        </w:rPr>
-      </w:pPr>
-      <w:r>
-        <w:rPr>
-          <w:rFonts w:cs="Arial"/>
-          <w:lang w:val="en-US"/>
-        </w:rPr>
         <w:t>Remarks:</w:t>
       </w:r>
     </w:p>

</xml_diff>

<commit_message>
New comments and corrections to old reviews
</commit_message>
<xml_diff>
--- a/Reply-Letter.docx
+++ b/Reply-Letter.docx
@@ -1991,7 +1991,35 @@
           <w:color w:val="FF0000"/>
           <w:lang w:val="en-US"/>
         </w:rPr>
-        <w:t xml:space="preserve">(regarding the current approach, not RVC, it will </w:t>
+        <w:t>(</w:t>
+      </w:r>
+      <w:r>
+        <w:rPr>
+          <w:color w:val="FF0000"/>
+          <w:lang w:val="en-US"/>
+        </w:rPr>
+        <w:t xml:space="preserve">if we take into account </w:t>
+      </w:r>
+      <w:r>
+        <w:rPr>
+          <w:color w:val="FF0000"/>
+          <w:lang w:val="en-US"/>
+        </w:rPr>
+        <w:t xml:space="preserve">the current </w:t>
+      </w:r>
+      <w:r>
+        <w:rPr>
+          <w:color w:val="FF0000"/>
+          <w:lang w:val="en-US"/>
+        </w:rPr>
+        <w:t xml:space="preserve">industrial </w:t>
+      </w:r>
+      <w:r>
+        <w:rPr>
+          <w:color w:val="FF0000"/>
+          <w:lang w:val="en-US"/>
+        </w:rPr>
+        <w:t xml:space="preserve">approach, it will </w:t>
       </w:r>
       <w:r>
         <w:rPr>
@@ -4374,13 +4402,27 @@
           <w:color w:val="FF0000"/>
           <w:lang w:val="en-US"/>
         </w:rPr>
-        <w:t xml:space="preserve"> Indeed, security is not the focus of the current paper and such a transparent update may expose the system. However, </w:t>
+        <w:t xml:space="preserve"> Indeed, security is not the focus of the current paper and such a transparent update may </w:t>
       </w:r>
       <w:r>
         <w:rPr>
           <w:color w:val="FF0000"/>
           <w:lang w:val="en-US"/>
         </w:rPr>
+        <w:t xml:space="preserve">really </w:t>
+      </w:r>
+      <w:r>
+        <w:rPr>
+          <w:color w:val="FF0000"/>
+          <w:lang w:val="en-US"/>
+        </w:rPr>
+        <w:t xml:space="preserve">expose the system. However, </w:t>
+      </w:r>
+      <w:r>
+        <w:rPr>
+          <w:color w:val="FF0000"/>
+          <w:lang w:val="en-US"/>
+        </w:rPr>
         <w:t xml:space="preserve">as mentioned above, </w:t>
       </w:r>
       <w:r>
@@ -4402,7 +4444,21 @@
           <w:color w:val="FF0000"/>
           <w:lang w:val="en-US"/>
         </w:rPr>
-        <w:t>Nonetheless, security tools can be added to the host. That matter was briefly discussed in section V.D.</w:t>
+        <w:t>Nonetheless, security tools can be added to the host</w:t>
+      </w:r>
+      <w:r>
+        <w:rPr>
+          <w:color w:val="FF0000"/>
+          <w:lang w:val="en-US"/>
+        </w:rPr>
+        <w:t xml:space="preserve"> system and the framework itself</w:t>
+      </w:r>
+      <w:r>
+        <w:rPr>
+          <w:color w:val="FF0000"/>
+          <w:lang w:val="en-US"/>
+        </w:rPr>
+        <w:t>. That matter was briefly discussed in section V.D.</w:t>
       </w:r>
     </w:p>
     <w:p>
@@ -6704,7 +6760,7 @@
   <a:extraClrSchemeLst/>
   <a:extLst>
     <a:ext uri="{05A4C25C-085E-4340-85A3-A5531E510DB2}">
-      <thm15:themeFamily xmlns="" xmlns:thm15="http://schemas.microsoft.com/office/thememl/2012/main" name="Office Theme" id="{62F939B6-93AF-4DB8-9C6B-D6C7DFDC589F}" vid="{4A3C46E8-61CC-4603-A589-7422A47A8E4A}"/>
+      <thm15:themeFamily xmlns:thm15="http://schemas.microsoft.com/office/thememl/2012/main" xmlns="" name="Office Theme" id="{62F939B6-93AF-4DB8-9C6B-D6C7DFDC589F}" vid="{4A3C46E8-61CC-4603-A589-7422A47A8E4A}"/>
     </a:ext>
   </a:extLst>
 </a:theme>

</xml_diff>